<commit_message>
DRAFT Alphabets for 3GPP.23.038
</commit_message>
<xml_diff>
--- a/6.2.1.docx
+++ b/6.2.1.docx
@@ -217,16 +217,14 @@
         </w:rPr>
         <w:t>.</w:t>
       </w:r>
-    </w:p>
-    <w:p>
-      <w:pPr>
+      <w:r>
         <w:rPr>
-          <w:b/>
-          <w:bCs/>
-          <w:u w:val="single"/>
+          <w:sz w:val="22"/>
+          <w:szCs w:val="22"/>
           <w:lang w:val="en-GB"/>
         </w:rPr>
-      </w:pPr>
+        <w:t xml:space="preserve"> </w:t>
+      </w:r>
       <w:r>
         <w:rPr>
           <w:b/>
@@ -10010,7 +10008,21 @@
                 <w:lang w:val="en-GB"/>
               </w:rPr>
               <w:br/>
-              <w:t xml:space="preserve">Note that &lt;SS2,CR&gt; is </w:t>
+              <w:t>Note that &lt;SS</w:t>
+            </w:r>
+            <w:proofErr w:type="gramStart"/>
+            <w:r>
+              <w:rPr>
+                <w:lang w:val="en-GB"/>
+              </w:rPr>
+              <w:t>2,CR</w:t>
+            </w:r>
+            <w:proofErr w:type="gramEnd"/>
+            <w:r>
+              <w:rPr>
+                <w:lang w:val="en-GB"/>
+              </w:rPr>
+              <w:t xml:space="preserve">&gt; is </w:t>
             </w:r>
             <w:r>
               <w:rPr>
@@ -18266,11 +18278,19 @@
                 <w:lang w:val="en-GB"/>
               </w:rPr>
             </w:pPr>
-            <w:r>
-              <w:rPr>
-                <w:lang w:val="en-GB"/>
-              </w:rPr>
-              <w:t xml:space="preserve">In the event that an MS receives a code where a symbol is not represented in the table </w:t>
+            <w:proofErr w:type="gramStart"/>
+            <w:r>
+              <w:rPr>
+                <w:lang w:val="en-GB"/>
+              </w:rPr>
+              <w:t>In the event that</w:t>
+            </w:r>
+            <w:proofErr w:type="gramEnd"/>
+            <w:r>
+              <w:rPr>
+                <w:lang w:val="en-GB"/>
+              </w:rPr>
+              <w:t xml:space="preserve"> an MS receives a code where a symbol is not represented in the table </w:t>
             </w:r>
             <w:r>
               <w:rPr>
@@ -18817,7 +18837,16 @@
           <w:szCs w:val="22"/>
           <w:lang w:val="en-GB"/>
         </w:rPr>
-        <w:t xml:space="preserve">for all use, </w:t>
+        <w:t xml:space="preserve">for all </w:t>
+      </w:r>
+      <w:proofErr w:type="gramStart"/>
+      <w:r>
+        <w:rPr>
+          <w:sz w:val="22"/>
+          <w:szCs w:val="22"/>
+          <w:lang w:val="en-GB"/>
+        </w:rPr>
+        <w:t xml:space="preserve">use, </w:t>
       </w:r>
       <w:r>
         <w:rPr>
@@ -18825,18 +18854,25 @@
           <w:szCs w:val="22"/>
           <w:lang w:val="en-GB"/>
         </w:rPr>
-        <w:t>but listed here for compatibility with earlier versions.</w:t>
+        <w:t>but</w:t>
       </w:r>
-    </w:p>
-    <w:p>
-      <w:pPr>
+      <w:proofErr w:type="gramEnd"/>
+      <w:r>
         <w:rPr>
-          <w:b/>
-          <w:bCs/>
-          <w:u w:val="single"/>
+          <w:sz w:val="22"/>
+          <w:szCs w:val="22"/>
           <w:lang w:val="en-GB"/>
         </w:rPr>
-      </w:pPr>
+        <w:t xml:space="preserve"> listed here for compatibility with earlier versions.</w:t>
+      </w:r>
+      <w:r>
+        <w:rPr>
+          <w:sz w:val="22"/>
+          <w:szCs w:val="22"/>
+          <w:lang w:val="en-GB"/>
+        </w:rPr>
+        <w:t xml:space="preserve"> </w:t>
+      </w:r>
       <w:r>
         <w:rPr>
           <w:b/>

</xml_diff>